<commit_message>
Documento di progetto modificato - L
</commit_message>
<xml_diff>
--- a/documento_di_progetto.docx
+++ b/documento_di_progetto.docx
@@ -1,6 +1,6 @@
 
 <file path=word/document.xml><?xml version="1.0" encoding="utf-8"?>
-<w:document xmlns:wpc="http://schemas.microsoft.com/office/word/2010/wordprocessingCanvas" xmlns:cx="http://schemas.microsoft.com/office/drawing/2014/chartex" xmlns:cx1="http://schemas.microsoft.com/office/drawing/2015/9/8/chartex" xmlns:cx2="http://schemas.microsoft.com/office/drawing/2015/10/21/chartex" xmlns:cx3="http://schemas.microsoft.com/office/drawing/2016/5/9/chartex" xmlns:cx4="http://schemas.microsoft.com/office/drawing/2016/5/10/chartex" xmlns:cx5="http://schemas.microsoft.com/office/drawing/2016/5/11/chartex" xmlns:cx6="http://schemas.microsoft.com/office/drawing/2016/5/12/chartex" xmlns:cx7="http://schemas.microsoft.com/office/drawing/2016/5/13/chartex" xmlns:cx8="http://schemas.microsoft.com/office/drawing/2016/5/14/chartex" xmlns:mc="http://schemas.openxmlformats.org/markup-compatibility/2006" xmlns:aink="http://schemas.microsoft.com/office/drawing/2016/ink" xmlns:am3d="http://schemas.microsoft.com/office/drawing/2017/model3d" xmlns:o="urn:schemas-microsoft-com:office:office" xmlns:oel="http://schemas.microsoft.com/office/2019/extlst" xmlns:r="http://schemas.openxmlformats.org/officeDocument/2006/relationships" xmlns:m="http://schemas.openxmlformats.org/officeDocument/2006/math" xmlns:v="urn:schemas-microsoft-com:vml" xmlns:wp14="http://schemas.microsoft.com/office/word/2010/wordprocessingDrawing" xmlns:wp="http://schemas.openxmlformats.org/drawingml/2006/wordprocessingDrawing" xmlns:w10="urn:schemas-microsoft-com:office:word" xmlns:w="http://schemas.openxmlformats.org/wordprocessingml/2006/main" xmlns:w14="http://schemas.microsoft.com/office/word/2010/wordml" xmlns:w15="http://schemas.microsoft.com/office/word/2012/wordml" xmlns:w16cex="http://schemas.microsoft.com/office/word/2018/wordml/cex" xmlns:w16cid="http://schemas.microsoft.com/office/word/2016/wordml/cid" xmlns:w16="http://schemas.microsoft.com/office/word/2018/wordml" xmlns:w16sdtdh="http://schemas.microsoft.com/office/word/2020/wordml/sdtdatahash" xmlns:w16se="http://schemas.microsoft.com/office/word/2015/wordml/symex" xmlns:wpg="http://schemas.microsoft.com/office/word/2010/wordprocessingGroup" xmlns:wpi="http://schemas.microsoft.com/office/word/2010/wordprocessingInk" xmlns:wne="http://schemas.microsoft.com/office/word/2006/wordml" xmlns:wps="http://schemas.microsoft.com/office/word/2010/wordprocessingShape" mc:Ignorable="w14 w15 w16se w16cid w16 w16cex w16sdtdh wp14">
+<w:document xmlns:wpc="http://schemas.microsoft.com/office/word/2010/wordprocessingCanvas" xmlns:cx="http://schemas.microsoft.com/office/drawing/2014/chartex" xmlns:mc="http://schemas.openxmlformats.org/markup-compatibility/2006" xmlns:o="urn:schemas-microsoft-com:office:office" xmlns:r="http://schemas.openxmlformats.org/officeDocument/2006/relationships" xmlns:m="http://schemas.openxmlformats.org/officeDocument/2006/math" xmlns:v="urn:schemas-microsoft-com:vml" xmlns:wp14="http://schemas.microsoft.com/office/word/2010/wordprocessingDrawing" xmlns:wp="http://schemas.openxmlformats.org/drawingml/2006/wordprocessingDrawing" xmlns:w10="urn:schemas-microsoft-com:office:word" xmlns:w="http://schemas.openxmlformats.org/wordprocessingml/2006/main" xmlns:w14="http://schemas.microsoft.com/office/word/2010/wordml" xmlns:w15="http://schemas.microsoft.com/office/word/2012/wordml" xmlns:w16se="http://schemas.microsoft.com/office/word/2015/wordml/symex" xmlns:wpg="http://schemas.microsoft.com/office/word/2010/wordprocessingGroup" xmlns:wpi="http://schemas.microsoft.com/office/word/2010/wordprocessingInk" xmlns:wne="http://schemas.microsoft.com/office/word/2006/wordml" xmlns:wps="http://schemas.microsoft.com/office/word/2010/wordprocessingShape" mc:Ignorable="w14 w15 w16se wp14">
   <w:body>
     <w:p>
       <w:pPr>
@@ -128,6 +128,7 @@
           <w:color w:val="000000" w:themeColor="text1"/>
           <w:sz w:val="36"/>
           <w:szCs w:val="36"/>
+          <w:lang w:eastAsia="ja-JP"/>
         </w:rPr>
         <w:drawing>
           <wp:inline distT="0" distB="0" distL="0" distR="0" wp14:anchorId="76970D3F" wp14:editId="54AB32E5">
@@ -247,7 +248,7 @@
         <w:spacing w:line="240" w:lineRule="auto"/>
         <w:jc w:val="center"/>
         <w:rPr>
-          <w:rFonts w:ascii="Cooper Black" w:hAnsi="Cooper Black"/>
+          <w:rFonts w:ascii="Arial Black" w:hAnsi="Arial Black"/>
           <w:b/>
           <w:bCs/>
           <w:color w:val="000000" w:themeColor="text1"/>
@@ -257,7 +258,7 @@
       </w:pPr>
       <w:r>
         <w:rPr>
-          <w:rFonts w:ascii="Cooper Black" w:hAnsi="Cooper Black"/>
+          <w:rFonts w:ascii="Arial Black" w:hAnsi="Arial Black"/>
           <w:b/>
           <w:bCs/>
           <w:color w:val="000000" w:themeColor="text1"/>
@@ -286,6 +287,16 @@
         <w:spacing w:line="240" w:lineRule="auto"/>
         <w:jc w:val="center"/>
         <w:rPr>
+          <w:rFonts w:ascii="Aharoni" w:hAnsi="Aharoni" w:cs="Aharoni"/>
+          <w:b/>
+          <w:bCs/>
+          <w:color w:val="000000" w:themeColor="text1"/>
+          <w:sz w:val="36"/>
+          <w:szCs w:val="36"/>
+        </w:rPr>
+      </w:pPr>
+      <w:r>
+        <w:rPr>
           <w:rFonts w:ascii="Aharoni" w:hAnsi="Aharoni" w:cs="Aharoni" w:hint="cs"/>
           <w:b/>
           <w:bCs/>
@@ -293,16 +304,6 @@
           <w:sz w:val="36"/>
           <w:szCs w:val="36"/>
         </w:rPr>
-      </w:pPr>
-      <w:r>
-        <w:rPr>
-          <w:rFonts w:ascii="Aharoni" w:hAnsi="Aharoni" w:cs="Aharoni" w:hint="cs"/>
-          <w:b/>
-          <w:bCs/>
-          <w:color w:val="000000" w:themeColor="text1"/>
-          <w:sz w:val="36"/>
-          <w:szCs w:val="36"/>
-        </w:rPr>
         <w:t>Analisi dei requisiti</w:t>
       </w:r>
     </w:p>
@@ -354,7 +355,7 @@
           <w:szCs w:val="52"/>
         </w:rPr>
         <w:lastRenderedPageBreak/>
-        <w:t>Indice</w:t>
+        <w:t>INDICE</w:t>
       </w:r>
     </w:p>
     <w:p>
@@ -432,7 +433,15 @@
           <w:rFonts w:cs="Aharoni"/>
           <w:noProof/>
         </w:rPr>
-        <w:t>1. Obiettivi del progetto</w:t>
+        <w:lastRenderedPageBreak/>
+        <w:t xml:space="preserve">1. </w:t>
+      </w:r>
+      <w:r>
+        <w:rPr>
+          <w:rFonts w:cs="Aharoni"/>
+          <w:noProof/>
+        </w:rPr>
+        <w:t>Scopo del documento</w:t>
       </w:r>
       <w:r>
         <w:rPr>
@@ -457,7 +466,14 @@
           <w:rFonts w:cs="Aharoni"/>
           <w:noProof/>
         </w:rPr>
-        <w:t>Scopo del documento</w:t>
+        <w:t>2. O</w:t>
+      </w:r>
+      <w:r>
+        <w:rPr>
+          <w:rFonts w:cs="Aharoni"/>
+          <w:noProof/>
+        </w:rPr>
+        <w:t>biettivi del progetto</w:t>
       </w:r>
       <w:r>
         <w:rPr>
@@ -497,7 +513,7 @@
         <w:spacing w:after="160" w:line="259" w:lineRule="auto"/>
         <w:jc w:val="left"/>
         <w:rPr>
-          <w:rFonts w:ascii="Aharoni" w:hAnsi="Aharoni" w:cs="Aharoni" w:hint="cs"/>
+          <w:rFonts w:ascii="Aharoni" w:hAnsi="Aharoni" w:cs="Aharoni"/>
           <w:color w:val="CB4141"/>
           <w:sz w:val="52"/>
           <w:szCs w:val="52"/>
@@ -509,6 +525,7 @@
           <w:sz w:val="28"/>
           <w:szCs w:val="28"/>
         </w:rPr>
+        <w:lastRenderedPageBreak/>
         <w:fldChar w:fldCharType="end"/>
       </w:r>
       <w:r>
@@ -601,108 +618,154 @@
     </w:p>
     <w:p>
       <w:pPr>
-        <w:spacing w:line="240" w:lineRule="auto"/>
-        <w:jc w:val="left"/>
-        <w:rPr>
-          <w:rFonts w:asciiTheme="minorHAnsi" w:hAnsiTheme="minorHAnsi" w:cs="Aharoni"/>
-          <w:sz w:val="28"/>
-          <w:szCs w:val="28"/>
-        </w:rPr>
-      </w:pPr>
-      <w:r>
-        <w:rPr>
-          <w:rFonts w:asciiTheme="minorHAnsi" w:hAnsiTheme="minorHAnsi" w:cs="Aharoni"/>
-          <w:sz w:val="28"/>
-          <w:szCs w:val="28"/>
-        </w:rPr>
-        <w:t>In questo documento andremo ad introdurre gli aspetti principali del progetto YINCO</w:t>
-      </w:r>
-      <w:r>
-        <w:rPr>
-          <w:rFonts w:asciiTheme="minorHAnsi" w:hAnsiTheme="minorHAnsi" w:cs="Aharoni"/>
-          <w:sz w:val="28"/>
-          <w:szCs w:val="28"/>
-        </w:rPr>
-        <w:t>, quindi affronteremo:</w:t>
-      </w:r>
-    </w:p>
-    <w:p>
-      <w:pPr>
-        <w:pStyle w:val="Paragrafoelenco"/>
+        <w:spacing w:line="360" w:lineRule="auto"/>
+        <w:rPr>
+          <w:rFonts w:asciiTheme="majorHAnsi" w:hAnsiTheme="majorHAnsi"/>
+          <w:sz w:val="28"/>
+          <w:highlight w:val="white"/>
+          <w:lang w:eastAsia="ja-JP"/>
+        </w:rPr>
+      </w:pPr>
+      <w:r>
+        <w:rPr>
+          <w:rFonts w:asciiTheme="majorHAnsi" w:hAnsiTheme="majorHAnsi"/>
+          <w:sz w:val="28"/>
+          <w:highlight w:val="white"/>
+        </w:rPr>
+        <w:t>Il presente documento riporta l’analisi dei requisiti di s</w:t>
+      </w:r>
+      <w:r>
+        <w:rPr>
+          <w:rFonts w:asciiTheme="majorHAnsi" w:hAnsiTheme="majorHAnsi"/>
+          <w:sz w:val="28"/>
+          <w:highlight w:val="white"/>
+        </w:rPr>
+        <w:t xml:space="preserve">istema del progetto </w:t>
+      </w:r>
+      <w:proofErr w:type="spellStart"/>
+      <w:r>
+        <w:rPr>
+          <w:rFonts w:asciiTheme="majorHAnsi" w:hAnsiTheme="majorHAnsi"/>
+          <w:color w:val="C00000"/>
+          <w:sz w:val="28"/>
+          <w:highlight w:val="white"/>
+        </w:rPr>
+        <w:t>Yinco</w:t>
+      </w:r>
+      <w:proofErr w:type="spellEnd"/>
+      <w:r>
+        <w:rPr>
+          <w:rFonts w:asciiTheme="majorHAnsi" w:hAnsiTheme="majorHAnsi"/>
+          <w:sz w:val="28"/>
+          <w:highlight w:val="white"/>
+        </w:rPr>
+        <w:t xml:space="preserve"> in linguaggio naturale.</w:t>
+      </w:r>
+    </w:p>
+    <w:p>
+      <w:pPr>
+        <w:spacing w:line="360" w:lineRule="auto"/>
+        <w:rPr>
+          <w:rFonts w:asciiTheme="majorHAnsi" w:hAnsiTheme="majorHAnsi"/>
+          <w:sz w:val="28"/>
+          <w:highlight w:val="white"/>
+        </w:rPr>
+      </w:pPr>
+      <w:r>
+        <w:rPr>
+          <w:rFonts w:asciiTheme="majorHAnsi" w:hAnsiTheme="majorHAnsi"/>
+          <w:sz w:val="28"/>
+          <w:highlight w:val="white"/>
+        </w:rPr>
+        <w:t>L’obiettivo di questo documento è quello di:</w:t>
+      </w:r>
+    </w:p>
+    <w:p>
+      <w:pPr>
         <w:numPr>
           <w:ilvl w:val="0"/>
-          <w:numId w:val="4"/>
+          <w:numId w:val="12"/>
         </w:numPr>
-        <w:spacing w:line="240" w:lineRule="auto"/>
-        <w:jc w:val="left"/>
-        <w:rPr>
-          <w:rFonts w:asciiTheme="minorHAnsi" w:hAnsiTheme="minorHAnsi" w:cs="Aharoni"/>
-          <w:sz w:val="28"/>
-          <w:szCs w:val="28"/>
-        </w:rPr>
-      </w:pPr>
-      <w:r>
-        <w:rPr>
+        <w:spacing w:line="360" w:lineRule="auto"/>
+        <w:rPr>
+          <w:rFonts w:asciiTheme="majorHAnsi" w:hAnsiTheme="majorHAnsi"/>
+          <w:sz w:val="28"/>
           <w:highlight w:val="white"/>
         </w:rPr>
-        <w:t>gli obiettivi del progetto</w:t>
-      </w:r>
-    </w:p>
-    <w:p>
-      <w:pPr>
-        <w:pStyle w:val="Paragrafoelenco"/>
+      </w:pPr>
+      <w:r>
+        <w:rPr>
+          <w:rFonts w:asciiTheme="majorHAnsi" w:hAnsiTheme="majorHAnsi"/>
+          <w:sz w:val="28"/>
+          <w:highlight w:val="white"/>
+        </w:rPr>
+        <w:t>presentare gli obiettivi del progetto;</w:t>
+      </w:r>
+    </w:p>
+    <w:p>
+      <w:pPr>
         <w:numPr>
           <w:ilvl w:val="0"/>
-          <w:numId w:val="4"/>
+          <w:numId w:val="12"/>
         </w:numPr>
-        <w:spacing w:line="240" w:lineRule="auto"/>
-        <w:jc w:val="left"/>
-        <w:rPr>
-          <w:rFonts w:asciiTheme="minorHAnsi" w:hAnsiTheme="minorHAnsi" w:cs="Aharoni"/>
-          <w:sz w:val="28"/>
-          <w:szCs w:val="28"/>
-        </w:rPr>
-      </w:pPr>
-      <w:r>
-        <w:t>i requisiti funzionali e non funzionali</w:t>
-      </w:r>
-    </w:p>
-    <w:p>
-      <w:pPr>
-        <w:pStyle w:val="Paragrafoelenco"/>
+        <w:spacing w:line="360" w:lineRule="auto"/>
+        <w:rPr>
+          <w:rFonts w:asciiTheme="majorHAnsi" w:hAnsiTheme="majorHAnsi"/>
+          <w:sz w:val="28"/>
+          <w:highlight w:val="white"/>
+        </w:rPr>
+      </w:pPr>
+      <w:r>
+        <w:rPr>
+          <w:rFonts w:asciiTheme="majorHAnsi" w:hAnsiTheme="majorHAnsi"/>
+          <w:sz w:val="28"/>
+          <w:highlight w:val="white"/>
+        </w:rPr>
+        <w:t>definire i requisiti funzionali e non funzionali;</w:t>
+      </w:r>
+    </w:p>
+    <w:p>
+      <w:pPr>
         <w:numPr>
           <w:ilvl w:val="0"/>
-          <w:numId w:val="4"/>
+          <w:numId w:val="12"/>
         </w:numPr>
-        <w:spacing w:line="240" w:lineRule="auto"/>
-        <w:jc w:val="left"/>
-        <w:rPr>
-          <w:rFonts w:asciiTheme="minorHAnsi" w:hAnsiTheme="minorHAnsi" w:cs="Aharoni"/>
-          <w:sz w:val="28"/>
-          <w:szCs w:val="28"/>
-        </w:rPr>
-      </w:pPr>
-      <w:r>
-        <w:t>i requisiti di Front-End</w:t>
-      </w:r>
-    </w:p>
-    <w:p>
-      <w:pPr>
-        <w:pStyle w:val="Paragrafoelenco"/>
+        <w:spacing w:line="360" w:lineRule="auto"/>
+        <w:rPr>
+          <w:rFonts w:asciiTheme="majorHAnsi" w:hAnsiTheme="majorHAnsi"/>
+          <w:sz w:val="28"/>
+          <w:highlight w:val="white"/>
+        </w:rPr>
+      </w:pPr>
+      <w:r>
+        <w:rPr>
+          <w:rFonts w:asciiTheme="majorHAnsi" w:hAnsiTheme="majorHAnsi"/>
+          <w:sz w:val="28"/>
+          <w:highlight w:val="white"/>
+        </w:rPr>
+        <w:t>presentare i requisiti di Front-End;</w:t>
+      </w:r>
+    </w:p>
+    <w:p>
+      <w:pPr>
         <w:numPr>
           <w:ilvl w:val="0"/>
-          <w:numId w:val="4"/>
+          <w:numId w:val="12"/>
         </w:numPr>
-        <w:spacing w:line="240" w:lineRule="auto"/>
-        <w:jc w:val="left"/>
-        <w:rPr>
-          <w:rFonts w:asciiTheme="minorHAnsi" w:hAnsiTheme="minorHAnsi" w:cs="Aharoni"/>
-          <w:sz w:val="28"/>
-          <w:szCs w:val="28"/>
-        </w:rPr>
-      </w:pPr>
-      <w:r>
-        <w:t>i requisiti di Back-End</w:t>
+        <w:spacing w:line="360" w:lineRule="auto"/>
+        <w:rPr>
+          <w:rFonts w:asciiTheme="majorHAnsi" w:hAnsiTheme="majorHAnsi"/>
+          <w:sz w:val="28"/>
+          <w:highlight w:val="white"/>
+        </w:rPr>
+      </w:pPr>
+      <w:r>
+        <w:rPr>
+          <w:rFonts w:asciiTheme="majorHAnsi" w:hAnsiTheme="majorHAnsi"/>
+          <w:sz w:val="28"/>
+          <w:highlight w:val="white"/>
+        </w:rPr>
+        <w:t>presentare i requisiti di Back-End.</w:t>
       </w:r>
     </w:p>
     <w:p>
@@ -867,13 +930,23 @@
         </w:rPr>
         <w:t xml:space="preserve"> </w:t>
       </w:r>
-      <w:r>
-        <w:rPr>
-          <w:rFonts w:asciiTheme="minorHAnsi" w:hAnsiTheme="minorHAnsi" w:cs="Aharoni"/>
-          <w:sz w:val="28"/>
-          <w:szCs w:val="28"/>
-        </w:rPr>
-        <w:t>impersonificata da una</w:t>
+      <w:proofErr w:type="spellStart"/>
+      <w:r>
+        <w:rPr>
+          <w:rFonts w:asciiTheme="minorHAnsi" w:hAnsiTheme="minorHAnsi" w:cs="Aharoni"/>
+          <w:sz w:val="28"/>
+          <w:szCs w:val="28"/>
+        </w:rPr>
+        <w:t>impersonificata</w:t>
+      </w:r>
+      <w:proofErr w:type="spellEnd"/>
+      <w:r>
+        <w:rPr>
+          <w:rFonts w:asciiTheme="minorHAnsi" w:hAnsiTheme="minorHAnsi" w:cs="Aharoni"/>
+          <w:sz w:val="28"/>
+          <w:szCs w:val="28"/>
+        </w:rPr>
+        <w:t xml:space="preserve"> da una</w:t>
       </w:r>
       <w:r>
         <w:rPr>
@@ -889,39 +962,49 @@
           <w:sz w:val="28"/>
           <w:szCs w:val="28"/>
         </w:rPr>
-        <w:t>mascotte che interagisce con gli utenti e ritorna, dopo che gli è stata chiesta un’informazione, una serie di link a tutte le pagine contenenti informazioni riguardanti</w:t>
-      </w:r>
-      <w:r>
-        <w:rPr>
-          <w:rFonts w:asciiTheme="minorHAnsi" w:hAnsiTheme="minorHAnsi" w:cs="Aharoni"/>
-          <w:sz w:val="28"/>
-          <w:szCs w:val="28"/>
-        </w:rPr>
-        <w:t xml:space="preserve"> i dubbi dell’utente </w:t>
-      </w:r>
-      <w:r>
-        <w:rPr>
-          <w:rFonts w:asciiTheme="minorHAnsi" w:hAnsiTheme="minorHAnsi" w:cs="Aharoni"/>
-          <w:sz w:val="28"/>
-          <w:szCs w:val="28"/>
-        </w:rPr>
-        <w:t>rispetto a</w:t>
-      </w:r>
-      <w:r>
-        <w:rPr>
-          <w:rFonts w:asciiTheme="minorHAnsi" w:hAnsiTheme="minorHAnsi" w:cs="Aharoni"/>
-          <w:sz w:val="28"/>
-          <w:szCs w:val="28"/>
-        </w:rPr>
-        <w:t xml:space="preserve"> quello specifico ambito</w:t>
-      </w:r>
-      <w:r>
-        <w:rPr>
-          <w:rFonts w:asciiTheme="minorHAnsi" w:hAnsiTheme="minorHAnsi" w:cs="Aharoni"/>
-          <w:sz w:val="28"/>
-          <w:szCs w:val="28"/>
-        </w:rPr>
-        <w:t>.</w:t>
+        <w:t>mascotte, la qu</w:t>
+      </w:r>
+      <w:bookmarkStart w:id="0" w:name="_GoBack"/>
+      <w:bookmarkEnd w:id="0"/>
+      <w:r>
+        <w:rPr>
+          <w:rFonts w:asciiTheme="minorHAnsi" w:hAnsiTheme="minorHAnsi" w:cs="Aharoni"/>
+          <w:sz w:val="28"/>
+          <w:szCs w:val="28"/>
+        </w:rPr>
+        <w:t>ale</w:t>
+      </w:r>
+      <w:r>
+        <w:rPr>
+          <w:rFonts w:asciiTheme="minorHAnsi" w:hAnsiTheme="minorHAnsi" w:cs="Aharoni"/>
+          <w:sz w:val="28"/>
+          <w:szCs w:val="28"/>
+        </w:rPr>
+        <w:t xml:space="preserve"> interagisce con gli utenti e ritorna, dopo che gli è stata chiesta un’informazione, una serie di link a tutte le pagine contenenti </w:t>
+      </w:r>
+      <w:r>
+        <w:rPr>
+          <w:rFonts w:asciiTheme="minorHAnsi" w:hAnsiTheme="minorHAnsi" w:cs="Aharoni"/>
+          <w:sz w:val="28"/>
+          <w:szCs w:val="28"/>
+        </w:rPr>
+        <w:t>dati</w:t>
+      </w:r>
+      <w:r>
+        <w:rPr>
+          <w:rFonts w:asciiTheme="minorHAnsi" w:hAnsiTheme="minorHAnsi" w:cs="Aharoni"/>
+          <w:sz w:val="28"/>
+          <w:szCs w:val="28"/>
+        </w:rPr>
+        <w:t xml:space="preserve"> riguardanti</w:t>
+      </w:r>
+      <w:r>
+        <w:rPr>
+          <w:rFonts w:asciiTheme="minorHAnsi" w:hAnsiTheme="minorHAnsi" w:cs="Aharoni"/>
+          <w:sz w:val="28"/>
+          <w:szCs w:val="28"/>
+        </w:rPr>
+        <w:t xml:space="preserve"> la richiesta effettuata dall’utente.</w:t>
       </w:r>
     </w:p>
     <w:p>
@@ -951,15 +1034,49 @@
           <w:sz w:val="28"/>
           <w:szCs w:val="28"/>
         </w:rPr>
-        <w:t xml:space="preserve">Nello specifico </w:t>
-      </w:r>
-      <w:r>
-        <w:rPr>
-          <w:rFonts w:asciiTheme="minorHAnsi" w:hAnsiTheme="minorHAnsi" w:cs="Aharoni"/>
-          <w:sz w:val="28"/>
-          <w:szCs w:val="28"/>
-        </w:rPr>
-        <w:t xml:space="preserve">la web app </w:t>
+        <w:t>Nello specifico</w:t>
+      </w:r>
+      <w:r>
+        <w:rPr>
+          <w:rFonts w:asciiTheme="minorHAnsi" w:hAnsiTheme="minorHAnsi" w:cs="Aharoni"/>
+          <w:sz w:val="28"/>
+          <w:szCs w:val="28"/>
+        </w:rPr>
+        <w:t>,</w:t>
+      </w:r>
+      <w:r>
+        <w:rPr>
+          <w:rFonts w:asciiTheme="minorHAnsi" w:hAnsiTheme="minorHAnsi" w:cs="Aharoni"/>
+          <w:sz w:val="28"/>
+          <w:szCs w:val="28"/>
+        </w:rPr>
+        <w:t xml:space="preserve"> </w:t>
+      </w:r>
+      <w:r>
+        <w:rPr>
+          <w:rFonts w:asciiTheme="minorHAnsi" w:hAnsiTheme="minorHAnsi" w:cs="Aharoni"/>
+          <w:sz w:val="28"/>
+          <w:szCs w:val="28"/>
+        </w:rPr>
+        <w:t>la web-</w:t>
+      </w:r>
+      <w:proofErr w:type="spellStart"/>
+      <w:r>
+        <w:rPr>
+          <w:rFonts w:asciiTheme="minorHAnsi" w:hAnsiTheme="minorHAnsi" w:cs="Aharoni"/>
+          <w:sz w:val="28"/>
+          <w:szCs w:val="28"/>
+        </w:rPr>
+        <w:t>app</w:t>
+      </w:r>
+      <w:proofErr w:type="spellEnd"/>
+      <w:r>
+        <w:rPr>
+          <w:rFonts w:asciiTheme="minorHAnsi" w:hAnsiTheme="minorHAnsi" w:cs="Aharoni"/>
+          <w:sz w:val="28"/>
+          <w:szCs w:val="28"/>
+        </w:rPr>
+        <w:t xml:space="preserve"> </w:t>
       </w:r>
       <w:r>
         <w:rPr>
@@ -1069,7 +1186,7 @@
           <w:sz w:val="28"/>
           <w:szCs w:val="28"/>
         </w:rPr>
-        <w:t xml:space="preserve"> chiedere alla mascotte (da qui in poi chiamata </w:t>
+        <w:t xml:space="preserve"> porre alla </w:t>
       </w:r>
       <w:proofErr w:type="spellStart"/>
       <w:r>
@@ -1087,31 +1204,55 @@
           <w:sz w:val="28"/>
           <w:szCs w:val="28"/>
         </w:rPr>
-        <w:t xml:space="preserve">) una </w:t>
-      </w:r>
-      <w:r>
-        <w:rPr>
-          <w:rFonts w:asciiTheme="minorHAnsi" w:hAnsiTheme="minorHAnsi" w:cs="Aharoni"/>
-          <w:sz w:val="28"/>
-          <w:szCs w:val="28"/>
-        </w:rPr>
-        <w:t xml:space="preserve">domanda </w:t>
-      </w:r>
-      <w:r>
-        <w:rPr>
-          <w:rFonts w:asciiTheme="minorHAnsi" w:hAnsiTheme="minorHAnsi" w:cs="Aharoni"/>
-          <w:sz w:val="28"/>
-          <w:szCs w:val="28"/>
-        </w:rPr>
-        <w:t xml:space="preserve">e </w:t>
-      </w:r>
-      <w:r>
-        <w:rPr>
-          <w:rFonts w:asciiTheme="minorHAnsi" w:hAnsiTheme="minorHAnsi" w:cs="Aharoni"/>
-          <w:sz w:val="28"/>
-          <w:szCs w:val="28"/>
-        </w:rPr>
-        <w:t xml:space="preserve">quest’ultima </w:t>
+        <w:t xml:space="preserve"> </w:t>
+      </w:r>
+      <w:r>
+        <w:rPr>
+          <w:rFonts w:asciiTheme="minorHAnsi" w:hAnsiTheme="minorHAnsi" w:cs="Aharoni"/>
+          <w:sz w:val="28"/>
+          <w:szCs w:val="28"/>
+        </w:rPr>
+        <w:t xml:space="preserve">una </w:t>
+      </w:r>
+      <w:r>
+        <w:rPr>
+          <w:rFonts w:asciiTheme="minorHAnsi" w:hAnsiTheme="minorHAnsi" w:cs="Aharoni"/>
+          <w:sz w:val="28"/>
+          <w:szCs w:val="28"/>
+        </w:rPr>
+        <w:t>domanda, a cui</w:t>
+      </w:r>
+      <w:r>
+        <w:rPr>
+          <w:rFonts w:asciiTheme="minorHAnsi" w:hAnsiTheme="minorHAnsi" w:cs="Aharoni"/>
+          <w:sz w:val="28"/>
+          <w:szCs w:val="28"/>
+        </w:rPr>
+        <w:t xml:space="preserve"> </w:t>
+      </w:r>
+      <w:r>
+        <w:rPr>
+          <w:rFonts w:asciiTheme="minorHAnsi" w:hAnsiTheme="minorHAnsi" w:cs="Aharoni"/>
+          <w:sz w:val="28"/>
+          <w:szCs w:val="28"/>
+        </w:rPr>
+        <w:t>quest’ultima</w:t>
+      </w:r>
+      <w:r>
+        <w:rPr>
+          <w:rFonts w:asciiTheme="minorHAnsi" w:hAnsiTheme="minorHAnsi" w:cs="Aharoni"/>
+          <w:sz w:val="28"/>
+          <w:szCs w:val="28"/>
+        </w:rPr>
+        <w:t xml:space="preserve"> risponderà</w:t>
+      </w:r>
+      <w:r>
+        <w:rPr>
+          <w:rFonts w:asciiTheme="minorHAnsi" w:hAnsiTheme="minorHAnsi" w:cs="Aharoni"/>
+          <w:sz w:val="28"/>
+          <w:szCs w:val="28"/>
+        </w:rPr>
+        <w:t xml:space="preserve"> </w:t>
       </w:r>
       <w:r>
         <w:rPr>
@@ -1127,15 +1268,15 @@
           <w:sz w:val="28"/>
           <w:szCs w:val="28"/>
         </w:rPr>
-        <w:t>erà</w:t>
-      </w:r>
-      <w:r>
-        <w:rPr>
-          <w:rFonts w:asciiTheme="minorHAnsi" w:hAnsiTheme="minorHAnsi" w:cs="Aharoni"/>
-          <w:sz w:val="28"/>
-          <w:szCs w:val="28"/>
-        </w:rPr>
-        <w:t xml:space="preserve"> i link alle pagine che contengono informazioni pertinenti a ciò che è stato richiesto</w:t>
+        <w:t xml:space="preserve">ando </w:t>
+      </w:r>
+      <w:r>
+        <w:rPr>
+          <w:rFonts w:asciiTheme="minorHAnsi" w:hAnsiTheme="minorHAnsi" w:cs="Aharoni"/>
+          <w:sz w:val="28"/>
+          <w:szCs w:val="28"/>
+        </w:rPr>
+        <w:t>i link alle pagine che contengono informazioni pertinenti a ciò che è stato richiesto</w:t>
       </w:r>
       <w:r>
         <w:rPr>
@@ -1151,23 +1292,15 @@
           <w:sz w:val="28"/>
           <w:szCs w:val="28"/>
         </w:rPr>
-        <w:t xml:space="preserve"> adeguate</w:t>
-      </w:r>
-      <w:r>
-        <w:rPr>
-          <w:rFonts w:asciiTheme="minorHAnsi" w:hAnsiTheme="minorHAnsi" w:cs="Aharoni"/>
-          <w:sz w:val="28"/>
-          <w:szCs w:val="28"/>
-        </w:rPr>
-        <w:t xml:space="preserve"> informazioni</w:t>
-      </w:r>
-      <w:r>
-        <w:rPr>
-          <w:rFonts w:asciiTheme="minorHAnsi" w:hAnsiTheme="minorHAnsi" w:cs="Aharoni"/>
-          <w:sz w:val="28"/>
-          <w:szCs w:val="28"/>
-        </w:rPr>
-        <w:t xml:space="preserve"> riguardo alla domanda,</w:t>
+        <w:t xml:space="preserve"> informazioni pertinenti a ciò che l’utente ha chiesto</w:t>
+      </w:r>
+      <w:r>
+        <w:rPr>
+          <w:rFonts w:asciiTheme="minorHAnsi" w:hAnsiTheme="minorHAnsi" w:cs="Aharoni"/>
+          <w:sz w:val="28"/>
+          <w:szCs w:val="28"/>
+        </w:rPr>
+        <w:t>,</w:t>
       </w:r>
       <w:r>
         <w:rPr>
@@ -1189,18 +1322,6 @@
           <w:szCs w:val="28"/>
         </w:rPr>
       </w:pPr>
-    </w:p>
-    <w:p>
-      <w:pPr>
-        <w:pStyle w:val="Paragrafoelenco"/>
-        <w:spacing w:line="240" w:lineRule="auto"/>
-        <w:jc w:val="left"/>
-        <w:rPr>
-          <w:rFonts w:asciiTheme="minorHAnsi" w:hAnsiTheme="minorHAnsi" w:cs="Aharoni"/>
-          <w:sz w:val="28"/>
-          <w:szCs w:val="28"/>
-        </w:rPr>
-      </w:pPr>
       <w:r>
         <w:rPr>
           <w:rFonts w:asciiTheme="minorHAnsi" w:hAnsiTheme="minorHAnsi" w:cs="Aharoni"/>
@@ -1225,18 +1346,6 @@
         </w:rPr>
         <w:t>)</w:t>
       </w:r>
-    </w:p>
-    <w:p>
-      <w:pPr>
-        <w:pStyle w:val="Paragrafoelenco"/>
-        <w:spacing w:line="240" w:lineRule="auto"/>
-        <w:jc w:val="left"/>
-        <w:rPr>
-          <w:rFonts w:asciiTheme="minorHAnsi" w:hAnsiTheme="minorHAnsi" w:cs="Aharoni"/>
-          <w:sz w:val="28"/>
-          <w:szCs w:val="28"/>
-        </w:rPr>
-      </w:pPr>
     </w:p>
     <w:p>
       <w:pPr>
@@ -1410,15 +1519,33 @@
           <w:sz w:val="28"/>
           <w:szCs w:val="28"/>
         </w:rPr>
-        <w:t>l’</w:t>
-      </w:r>
-      <w:r>
-        <w:rPr>
-          <w:rFonts w:asciiTheme="minorHAnsi" w:hAnsiTheme="minorHAnsi" w:cs="Aharoni"/>
-          <w:sz w:val="28"/>
-          <w:szCs w:val="28"/>
-        </w:rPr>
-        <w:t xml:space="preserve">accesso alla funzione per i seguenti argomenti: </w:t>
+        <w:t xml:space="preserve">di utilizzare la </w:t>
+      </w:r>
+      <w:proofErr w:type="spellStart"/>
+      <w:r>
+        <w:rPr>
+          <w:rFonts w:asciiTheme="minorHAnsi" w:hAnsiTheme="minorHAnsi" w:cs="Aharoni"/>
+          <w:sz w:val="28"/>
+          <w:szCs w:val="28"/>
+        </w:rPr>
+        <w:t>chatbox</w:t>
+      </w:r>
+      <w:proofErr w:type="spellEnd"/>
+      <w:r>
+        <w:rPr>
+          <w:rFonts w:asciiTheme="minorHAnsi" w:hAnsiTheme="minorHAnsi" w:cs="Aharoni"/>
+          <w:sz w:val="28"/>
+          <w:szCs w:val="28"/>
+        </w:rPr>
+        <w:t xml:space="preserve"> solo</w:t>
+      </w:r>
+      <w:r>
+        <w:rPr>
+          <w:rFonts w:asciiTheme="minorHAnsi" w:hAnsiTheme="minorHAnsi" w:cs="Aharoni"/>
+          <w:sz w:val="28"/>
+          <w:szCs w:val="28"/>
+        </w:rPr>
+        <w:t xml:space="preserve"> per i seguenti argomenti: </w:t>
       </w:r>
     </w:p>
     <w:p>
@@ -1574,7 +1701,23 @@
           <w:sz w:val="28"/>
           <w:szCs w:val="28"/>
         </w:rPr>
-        <w:t xml:space="preserve">In caso di ricerca fuori da questi argomenti, la </w:t>
+        <w:t>In caso di r</w:t>
+      </w:r>
+      <w:r>
+        <w:rPr>
+          <w:rFonts w:asciiTheme="minorHAnsi" w:hAnsiTheme="minorHAnsi" w:cs="Aharoni"/>
+          <w:sz w:val="28"/>
+          <w:szCs w:val="28"/>
+        </w:rPr>
+        <w:t>icerca di informazioni che esulano da questi argomenti</w:t>
+      </w:r>
+      <w:r>
+        <w:rPr>
+          <w:rFonts w:asciiTheme="minorHAnsi" w:hAnsiTheme="minorHAnsi" w:cs="Aharoni"/>
+          <w:sz w:val="28"/>
+          <w:szCs w:val="28"/>
+        </w:rPr>
+        <w:t xml:space="preserve">, la </w:t>
       </w:r>
       <w:proofErr w:type="spellStart"/>
       <w:r>
@@ -1624,26 +1767,8 @@
           <w:sz w:val="28"/>
           <w:szCs w:val="28"/>
         </w:rPr>
-        <w:t>L</w:t>
-      </w:r>
-      <w:r>
-        <w:rPr>
-          <w:rFonts w:asciiTheme="minorHAnsi" w:hAnsiTheme="minorHAnsi" w:cs="Aharoni"/>
-          <w:sz w:val="28"/>
-          <w:szCs w:val="28"/>
-        </w:rPr>
-        <w:t xml:space="preserve">a </w:t>
-      </w:r>
-      <w:proofErr w:type="spellStart"/>
-      <w:r>
-        <w:rPr>
-          <w:rFonts w:asciiTheme="minorHAnsi" w:hAnsiTheme="minorHAnsi" w:cs="Aharoni"/>
-          <w:sz w:val="28"/>
-          <w:szCs w:val="28"/>
-        </w:rPr>
-        <w:t>chatbox</w:t>
-      </w:r>
-      <w:proofErr w:type="spellEnd"/>
+        <w:t>Di mandare all’utente</w:t>
+      </w:r>
       <w:r>
         <w:rPr>
           <w:rFonts w:asciiTheme="minorHAnsi" w:hAnsiTheme="minorHAnsi" w:cs="Aharoni"/>
@@ -1674,23 +1799,15 @@
           <w:sz w:val="28"/>
           <w:szCs w:val="28"/>
         </w:rPr>
-        <w:t xml:space="preserve"> mand</w:t>
-      </w:r>
-      <w:r>
-        <w:rPr>
-          <w:rFonts w:asciiTheme="minorHAnsi" w:hAnsiTheme="minorHAnsi" w:cs="Aharoni"/>
-          <w:sz w:val="28"/>
-          <w:szCs w:val="28"/>
-        </w:rPr>
-        <w:t>erà</w:t>
-      </w:r>
-      <w:r>
-        <w:rPr>
-          <w:rFonts w:asciiTheme="minorHAnsi" w:hAnsiTheme="minorHAnsi" w:cs="Aharoni"/>
-          <w:sz w:val="28"/>
-          <w:szCs w:val="28"/>
-        </w:rPr>
-        <w:t xml:space="preserve"> all’utente delle </w:t>
+        <w:t xml:space="preserve"> </w:t>
+      </w:r>
+      <w:r>
+        <w:rPr>
+          <w:rFonts w:asciiTheme="minorHAnsi" w:hAnsiTheme="minorHAnsi" w:cs="Aharoni"/>
+          <w:sz w:val="28"/>
+          <w:szCs w:val="28"/>
+        </w:rPr>
+        <w:t xml:space="preserve">delle </w:t>
       </w:r>
       <w:r>
         <w:rPr>
@@ -1766,6 +1883,7 @@
           <w:sz w:val="28"/>
           <w:szCs w:val="28"/>
         </w:rPr>
+        <w:lastRenderedPageBreak/>
         <w:t>scadenza tasse</w:t>
       </w:r>
     </w:p>
@@ -1814,14 +1932,6 @@
           <w:sz w:val="28"/>
           <w:szCs w:val="28"/>
         </w:rPr>
-        <w:t xml:space="preserve">verificato </w:t>
-      </w:r>
-      <w:r>
-        <w:rPr>
-          <w:rFonts w:asciiTheme="minorHAnsi" w:hAnsiTheme="minorHAnsi" w:cs="Aharoni"/>
-          <w:sz w:val="28"/>
-          <w:szCs w:val="28"/>
-        </w:rPr>
         <w:t>di</w:t>
       </w:r>
       <w:r>
@@ -1862,10 +1972,21 @@
       <w:r>
         <w:rPr>
           <w:rFonts w:asciiTheme="minorHAnsi" w:hAnsiTheme="minorHAnsi" w:cs="Aharoni"/>
+          <w:b/>
+          <w:bCs/>
           <w:color w:val="833C0B" w:themeColor="accent2" w:themeShade="80"/>
           <w:sz w:val="28"/>
           <w:szCs w:val="28"/>
         </w:rPr>
+        <w:t>,</w:t>
+      </w:r>
+      <w:r>
+        <w:rPr>
+          <w:rFonts w:asciiTheme="minorHAnsi" w:hAnsiTheme="minorHAnsi" w:cs="Aharoni"/>
+          <w:color w:val="833C0B" w:themeColor="accent2" w:themeShade="80"/>
+          <w:sz w:val="28"/>
+          <w:szCs w:val="28"/>
+        </w:rPr>
         <w:t xml:space="preserve"> </w:t>
       </w:r>
       <w:r>
@@ -1874,7 +1995,31 @@
           <w:sz w:val="28"/>
           <w:szCs w:val="28"/>
         </w:rPr>
-        <w:t xml:space="preserve">e </w:t>
+        <w:t>di cui</w:t>
+      </w:r>
+      <w:r>
+        <w:rPr>
+          <w:rFonts w:asciiTheme="minorHAnsi" w:hAnsiTheme="minorHAnsi" w:cs="Aharoni"/>
+          <w:sz w:val="28"/>
+          <w:szCs w:val="28"/>
+        </w:rPr>
+        <w:t xml:space="preserve">, </w:t>
+      </w:r>
+      <w:r>
+        <w:rPr>
+          <w:rFonts w:asciiTheme="minorHAnsi" w:hAnsiTheme="minorHAnsi" w:cs="Aharoni"/>
+          <w:sz w:val="28"/>
+          <w:szCs w:val="28"/>
+        </w:rPr>
+        <w:t>se presente nel database,</w:t>
+      </w:r>
+      <w:r>
+        <w:rPr>
+          <w:rFonts w:asciiTheme="minorHAnsi" w:hAnsiTheme="minorHAnsi" w:cs="Aharoni"/>
+          <w:sz w:val="28"/>
+          <w:szCs w:val="28"/>
+        </w:rPr>
+        <w:t xml:space="preserve"> </w:t>
       </w:r>
       <w:r>
         <w:rPr>
@@ -1917,14 +2062,6 @@
           <w:szCs w:val="28"/>
         </w:rPr>
         <w:t xml:space="preserve"> il link alla pagina del docente</w:t>
-      </w:r>
-      <w:r>
-        <w:rPr>
-          <w:rFonts w:asciiTheme="minorHAnsi" w:hAnsiTheme="minorHAnsi" w:cs="Aharoni"/>
-          <w:sz w:val="28"/>
-          <w:szCs w:val="28"/>
-        </w:rPr>
-        <w:t xml:space="preserve"> con tutte le informazioni</w:t>
       </w:r>
       <w:r>
         <w:rPr>
@@ -1953,7 +2090,7 @@
 </file>
 
 <file path=word/endnotes.xml><?xml version="1.0" encoding="utf-8"?>
-<w:endnotes xmlns:wpc="http://schemas.microsoft.com/office/word/2010/wordprocessingCanvas" xmlns:cx="http://schemas.microsoft.com/office/drawing/2014/chartex" xmlns:cx1="http://schemas.microsoft.com/office/drawing/2015/9/8/chartex" xmlns:cx2="http://schemas.microsoft.com/office/drawing/2015/10/21/chartex" xmlns:cx3="http://schemas.microsoft.com/office/drawing/2016/5/9/chartex" xmlns:cx4="http://schemas.microsoft.com/office/drawing/2016/5/10/chartex" xmlns:cx5="http://schemas.microsoft.com/office/drawing/2016/5/11/chartex" xmlns:cx6="http://schemas.microsoft.com/office/drawing/2016/5/12/chartex" xmlns:cx7="http://schemas.microsoft.com/office/drawing/2016/5/13/chartex" xmlns:cx8="http://schemas.microsoft.com/office/drawing/2016/5/14/chartex" xmlns:mc="http://schemas.openxmlformats.org/markup-compatibility/2006" xmlns:aink="http://schemas.microsoft.com/office/drawing/2016/ink" xmlns:am3d="http://schemas.microsoft.com/office/drawing/2017/model3d" xmlns:o="urn:schemas-microsoft-com:office:office" xmlns:oel="http://schemas.microsoft.com/office/2019/extlst" xmlns:r="http://schemas.openxmlformats.org/officeDocument/2006/relationships" xmlns:m="http://schemas.openxmlformats.org/officeDocument/2006/math" xmlns:v="urn:schemas-microsoft-com:vml" xmlns:wp14="http://schemas.microsoft.com/office/word/2010/wordprocessingDrawing" xmlns:wp="http://schemas.openxmlformats.org/drawingml/2006/wordprocessingDrawing" xmlns:w10="urn:schemas-microsoft-com:office:word" xmlns:w="http://schemas.openxmlformats.org/wordprocessingml/2006/main" xmlns:w14="http://schemas.microsoft.com/office/word/2010/wordml" xmlns:w15="http://schemas.microsoft.com/office/word/2012/wordml" xmlns:w16cex="http://schemas.microsoft.com/office/word/2018/wordml/cex" xmlns:w16cid="http://schemas.microsoft.com/office/word/2016/wordml/cid" xmlns:w16="http://schemas.microsoft.com/office/word/2018/wordml" xmlns:w16sdtdh="http://schemas.microsoft.com/office/word/2020/wordml/sdtdatahash" xmlns:w16se="http://schemas.microsoft.com/office/word/2015/wordml/symex" xmlns:wpg="http://schemas.microsoft.com/office/word/2010/wordprocessingGroup" xmlns:wpi="http://schemas.microsoft.com/office/word/2010/wordprocessingInk" xmlns:wne="http://schemas.microsoft.com/office/word/2006/wordml" xmlns:wps="http://schemas.microsoft.com/office/word/2010/wordprocessingShape" mc:Ignorable="w14 w15 w16se w16cid w16 w16cex w16sdtdh wp14">
+<w:endnotes xmlns:wpc="http://schemas.microsoft.com/office/word/2010/wordprocessingCanvas" xmlns:cx="http://schemas.microsoft.com/office/drawing/2014/chartex" xmlns:mc="http://schemas.openxmlformats.org/markup-compatibility/2006" xmlns:o="urn:schemas-microsoft-com:office:office" xmlns:r="http://schemas.openxmlformats.org/officeDocument/2006/relationships" xmlns:m="http://schemas.openxmlformats.org/officeDocument/2006/math" xmlns:v="urn:schemas-microsoft-com:vml" xmlns:wp14="http://schemas.microsoft.com/office/word/2010/wordprocessingDrawing" xmlns:wp="http://schemas.openxmlformats.org/drawingml/2006/wordprocessingDrawing" xmlns:w10="urn:schemas-microsoft-com:office:word" xmlns:w="http://schemas.openxmlformats.org/wordprocessingml/2006/main" xmlns:w14="http://schemas.microsoft.com/office/word/2010/wordml" xmlns:w15="http://schemas.microsoft.com/office/word/2012/wordml" xmlns:w16se="http://schemas.microsoft.com/office/word/2015/wordml/symex" xmlns:wpg="http://schemas.microsoft.com/office/word/2010/wordprocessingGroup" xmlns:wpi="http://schemas.microsoft.com/office/word/2010/wordprocessingInk" xmlns:wne="http://schemas.microsoft.com/office/word/2006/wordml" xmlns:wps="http://schemas.microsoft.com/office/word/2010/wordprocessingShape" mc:Ignorable="w14 w15 w16se wp14">
   <w:endnote w:type="separator" w:id="-1">
     <w:p>
       <w:pPr>
@@ -1978,7 +2115,7 @@
 </file>
 
 <file path=word/footer1.xml><?xml version="1.0" encoding="utf-8"?>
-<w:ftr xmlns:wpc="http://schemas.microsoft.com/office/word/2010/wordprocessingCanvas" xmlns:cx="http://schemas.microsoft.com/office/drawing/2014/chartex" xmlns:cx1="http://schemas.microsoft.com/office/drawing/2015/9/8/chartex" xmlns:cx2="http://schemas.microsoft.com/office/drawing/2015/10/21/chartex" xmlns:cx3="http://schemas.microsoft.com/office/drawing/2016/5/9/chartex" xmlns:cx4="http://schemas.microsoft.com/office/drawing/2016/5/10/chartex" xmlns:cx5="http://schemas.microsoft.com/office/drawing/2016/5/11/chartex" xmlns:cx6="http://schemas.microsoft.com/office/drawing/2016/5/12/chartex" xmlns:cx7="http://schemas.microsoft.com/office/drawing/2016/5/13/chartex" xmlns:cx8="http://schemas.microsoft.com/office/drawing/2016/5/14/chartex" xmlns:mc="http://schemas.openxmlformats.org/markup-compatibility/2006" xmlns:aink="http://schemas.microsoft.com/office/drawing/2016/ink" xmlns:am3d="http://schemas.microsoft.com/office/drawing/2017/model3d" xmlns:o="urn:schemas-microsoft-com:office:office" xmlns:oel="http://schemas.microsoft.com/office/2019/extlst" xmlns:r="http://schemas.openxmlformats.org/officeDocument/2006/relationships" xmlns:m="http://schemas.openxmlformats.org/officeDocument/2006/math" xmlns:v="urn:schemas-microsoft-com:vml" xmlns:wp14="http://schemas.microsoft.com/office/word/2010/wordprocessingDrawing" xmlns:wp="http://schemas.openxmlformats.org/drawingml/2006/wordprocessingDrawing" xmlns:w10="urn:schemas-microsoft-com:office:word" xmlns:w="http://schemas.openxmlformats.org/wordprocessingml/2006/main" xmlns:w14="http://schemas.microsoft.com/office/word/2010/wordml" xmlns:w15="http://schemas.microsoft.com/office/word/2012/wordml" xmlns:w16cex="http://schemas.microsoft.com/office/word/2018/wordml/cex" xmlns:w16cid="http://schemas.microsoft.com/office/word/2016/wordml/cid" xmlns:w16="http://schemas.microsoft.com/office/word/2018/wordml" xmlns:w16sdtdh="http://schemas.microsoft.com/office/word/2020/wordml/sdtdatahash" xmlns:w16se="http://schemas.microsoft.com/office/word/2015/wordml/symex" xmlns:wpg="http://schemas.microsoft.com/office/word/2010/wordprocessingGroup" xmlns:wpi="http://schemas.microsoft.com/office/word/2010/wordprocessingInk" xmlns:wne="http://schemas.microsoft.com/office/word/2006/wordml" xmlns:wps="http://schemas.microsoft.com/office/word/2010/wordprocessingShape" mc:Ignorable="w14 w15 w16se w16cid w16 w16cex w16sdtdh wp14">
+<w:ftr xmlns:wpc="http://schemas.microsoft.com/office/word/2010/wordprocessingCanvas" xmlns:cx="http://schemas.microsoft.com/office/drawing/2014/chartex" xmlns:mc="http://schemas.openxmlformats.org/markup-compatibility/2006" xmlns:o="urn:schemas-microsoft-com:office:office" xmlns:r="http://schemas.openxmlformats.org/officeDocument/2006/relationships" xmlns:m="http://schemas.openxmlformats.org/officeDocument/2006/math" xmlns:v="urn:schemas-microsoft-com:vml" xmlns:wp14="http://schemas.microsoft.com/office/word/2010/wordprocessingDrawing" xmlns:wp="http://schemas.openxmlformats.org/drawingml/2006/wordprocessingDrawing" xmlns:w10="urn:schemas-microsoft-com:office:word" xmlns:w="http://schemas.openxmlformats.org/wordprocessingml/2006/main" xmlns:w14="http://schemas.microsoft.com/office/word/2010/wordml" xmlns:w15="http://schemas.microsoft.com/office/word/2012/wordml" xmlns:w16se="http://schemas.microsoft.com/office/word/2015/wordml/symex" xmlns:wpg="http://schemas.microsoft.com/office/word/2010/wordprocessingGroup" xmlns:wpi="http://schemas.microsoft.com/office/word/2010/wordprocessingInk" xmlns:wne="http://schemas.microsoft.com/office/word/2006/wordml" xmlns:wps="http://schemas.microsoft.com/office/word/2010/wordprocessingShape" mc:Ignorable="w14 w15 w16se wp14">
   <w:p>
     <w:pPr>
       <w:pStyle w:val="Pidipagina"/>
@@ -2025,11 +2162,12 @@
       <w:rPr>
         <w:rFonts w:asciiTheme="majorHAnsi" w:hAnsiTheme="majorHAnsi"/>
         <w:caps/>
+        <w:noProof/>
         <w:color w:val="833C0B" w:themeColor="accent2" w:themeShade="80"/>
         <w:sz w:val="28"/>
         <w:szCs w:val="28"/>
       </w:rPr>
-      <w:t>2</w:t>
+      <w:t>3</w:t>
     </w:r>
     <w:r>
       <w:rPr>
@@ -2051,7 +2189,7 @@
 </file>
 
 <file path=word/footnotes.xml><?xml version="1.0" encoding="utf-8"?>
-<w:footnotes xmlns:wpc="http://schemas.microsoft.com/office/word/2010/wordprocessingCanvas" xmlns:cx="http://schemas.microsoft.com/office/drawing/2014/chartex" xmlns:cx1="http://schemas.microsoft.com/office/drawing/2015/9/8/chartex" xmlns:cx2="http://schemas.microsoft.com/office/drawing/2015/10/21/chartex" xmlns:cx3="http://schemas.microsoft.com/office/drawing/2016/5/9/chartex" xmlns:cx4="http://schemas.microsoft.com/office/drawing/2016/5/10/chartex" xmlns:cx5="http://schemas.microsoft.com/office/drawing/2016/5/11/chartex" xmlns:cx6="http://schemas.microsoft.com/office/drawing/2016/5/12/chartex" xmlns:cx7="http://schemas.microsoft.com/office/drawing/2016/5/13/chartex" xmlns:cx8="http://schemas.microsoft.com/office/drawing/2016/5/14/chartex" xmlns:mc="http://schemas.openxmlformats.org/markup-compatibility/2006" xmlns:aink="http://schemas.microsoft.com/office/drawing/2016/ink" xmlns:am3d="http://schemas.microsoft.com/office/drawing/2017/model3d" xmlns:o="urn:schemas-microsoft-com:office:office" xmlns:oel="http://schemas.microsoft.com/office/2019/extlst" xmlns:r="http://schemas.openxmlformats.org/officeDocument/2006/relationships" xmlns:m="http://schemas.openxmlformats.org/officeDocument/2006/math" xmlns:v="urn:schemas-microsoft-com:vml" xmlns:wp14="http://schemas.microsoft.com/office/word/2010/wordprocessingDrawing" xmlns:wp="http://schemas.openxmlformats.org/drawingml/2006/wordprocessingDrawing" xmlns:w10="urn:schemas-microsoft-com:office:word" xmlns:w="http://schemas.openxmlformats.org/wordprocessingml/2006/main" xmlns:w14="http://schemas.microsoft.com/office/word/2010/wordml" xmlns:w15="http://schemas.microsoft.com/office/word/2012/wordml" xmlns:w16cex="http://schemas.microsoft.com/office/word/2018/wordml/cex" xmlns:w16cid="http://schemas.microsoft.com/office/word/2016/wordml/cid" xmlns:w16="http://schemas.microsoft.com/office/word/2018/wordml" xmlns:w16sdtdh="http://schemas.microsoft.com/office/word/2020/wordml/sdtdatahash" xmlns:w16se="http://schemas.microsoft.com/office/word/2015/wordml/symex" xmlns:wpg="http://schemas.microsoft.com/office/word/2010/wordprocessingGroup" xmlns:wpi="http://schemas.microsoft.com/office/word/2010/wordprocessingInk" xmlns:wne="http://schemas.microsoft.com/office/word/2006/wordml" xmlns:wps="http://schemas.microsoft.com/office/word/2010/wordprocessingShape" mc:Ignorable="w14 w15 w16se w16cid w16 w16cex w16sdtdh wp14">
+<w:footnotes xmlns:wpc="http://schemas.microsoft.com/office/word/2010/wordprocessingCanvas" xmlns:cx="http://schemas.microsoft.com/office/drawing/2014/chartex" xmlns:mc="http://schemas.openxmlformats.org/markup-compatibility/2006" xmlns:o="urn:schemas-microsoft-com:office:office" xmlns:r="http://schemas.openxmlformats.org/officeDocument/2006/relationships" xmlns:m="http://schemas.openxmlformats.org/officeDocument/2006/math" xmlns:v="urn:schemas-microsoft-com:vml" xmlns:wp14="http://schemas.microsoft.com/office/word/2010/wordprocessingDrawing" xmlns:wp="http://schemas.openxmlformats.org/drawingml/2006/wordprocessingDrawing" xmlns:w10="urn:schemas-microsoft-com:office:word" xmlns:w="http://schemas.openxmlformats.org/wordprocessingml/2006/main" xmlns:w14="http://schemas.microsoft.com/office/word/2010/wordml" xmlns:w15="http://schemas.microsoft.com/office/word/2012/wordml" xmlns:w16se="http://schemas.microsoft.com/office/word/2015/wordml/symex" xmlns:wpg="http://schemas.microsoft.com/office/word/2010/wordprocessingGroup" xmlns:wpi="http://schemas.microsoft.com/office/word/2010/wordprocessingInk" xmlns:wne="http://schemas.microsoft.com/office/word/2006/wordml" xmlns:wps="http://schemas.microsoft.com/office/word/2010/wordprocessingShape" mc:Ignorable="w14 w15 w16se wp14">
   <w:footnote w:type="separator" w:id="-1">
     <w:p>
       <w:pPr>
@@ -2076,7 +2214,7 @@
 </file>
 
 <file path=word/header1.xml><?xml version="1.0" encoding="utf-8"?>
-<w:hdr xmlns:wpc="http://schemas.microsoft.com/office/word/2010/wordprocessingCanvas" xmlns:cx="http://schemas.microsoft.com/office/drawing/2014/chartex" xmlns:cx1="http://schemas.microsoft.com/office/drawing/2015/9/8/chartex" xmlns:cx2="http://schemas.microsoft.com/office/drawing/2015/10/21/chartex" xmlns:cx3="http://schemas.microsoft.com/office/drawing/2016/5/9/chartex" xmlns:cx4="http://schemas.microsoft.com/office/drawing/2016/5/10/chartex" xmlns:cx5="http://schemas.microsoft.com/office/drawing/2016/5/11/chartex" xmlns:cx6="http://schemas.microsoft.com/office/drawing/2016/5/12/chartex" xmlns:cx7="http://schemas.microsoft.com/office/drawing/2016/5/13/chartex" xmlns:cx8="http://schemas.microsoft.com/office/drawing/2016/5/14/chartex" xmlns:mc="http://schemas.openxmlformats.org/markup-compatibility/2006" xmlns:aink="http://schemas.microsoft.com/office/drawing/2016/ink" xmlns:am3d="http://schemas.microsoft.com/office/drawing/2017/model3d" xmlns:o="urn:schemas-microsoft-com:office:office" xmlns:oel="http://schemas.microsoft.com/office/2019/extlst" xmlns:r="http://schemas.openxmlformats.org/officeDocument/2006/relationships" xmlns:m="http://schemas.openxmlformats.org/officeDocument/2006/math" xmlns:v="urn:schemas-microsoft-com:vml" xmlns:wp14="http://schemas.microsoft.com/office/word/2010/wordprocessingDrawing" xmlns:wp="http://schemas.openxmlformats.org/drawingml/2006/wordprocessingDrawing" xmlns:w10="urn:schemas-microsoft-com:office:word" xmlns:w="http://schemas.openxmlformats.org/wordprocessingml/2006/main" xmlns:w14="http://schemas.microsoft.com/office/word/2010/wordml" xmlns:w15="http://schemas.microsoft.com/office/word/2012/wordml" xmlns:w16cex="http://schemas.microsoft.com/office/word/2018/wordml/cex" xmlns:w16cid="http://schemas.microsoft.com/office/word/2016/wordml/cid" xmlns:w16="http://schemas.microsoft.com/office/word/2018/wordml" xmlns:w16sdtdh="http://schemas.microsoft.com/office/word/2020/wordml/sdtdatahash" xmlns:w16se="http://schemas.microsoft.com/office/word/2015/wordml/symex" xmlns:wpg="http://schemas.microsoft.com/office/word/2010/wordprocessingGroup" xmlns:wpi="http://schemas.microsoft.com/office/word/2010/wordprocessingInk" xmlns:wne="http://schemas.microsoft.com/office/word/2006/wordml" xmlns:wps="http://schemas.microsoft.com/office/word/2010/wordprocessingShape" mc:Ignorable="w14 w15 w16se w16cid w16 w16cex w16sdtdh wp14">
+<w:hdr xmlns:wpc="http://schemas.microsoft.com/office/word/2010/wordprocessingCanvas" xmlns:cx="http://schemas.microsoft.com/office/drawing/2014/chartex" xmlns:mc="http://schemas.openxmlformats.org/markup-compatibility/2006" xmlns:o="urn:schemas-microsoft-com:office:office" xmlns:r="http://schemas.openxmlformats.org/officeDocument/2006/relationships" xmlns:m="http://schemas.openxmlformats.org/officeDocument/2006/math" xmlns:v="urn:schemas-microsoft-com:vml" xmlns:wp14="http://schemas.microsoft.com/office/word/2010/wordprocessingDrawing" xmlns:wp="http://schemas.openxmlformats.org/drawingml/2006/wordprocessingDrawing" xmlns:w10="urn:schemas-microsoft-com:office:word" xmlns:w="http://schemas.openxmlformats.org/wordprocessingml/2006/main" xmlns:w14="http://schemas.microsoft.com/office/word/2010/wordml" xmlns:w15="http://schemas.microsoft.com/office/word/2012/wordml" xmlns:w16se="http://schemas.microsoft.com/office/word/2015/wordml/symex" xmlns:wpg="http://schemas.microsoft.com/office/word/2010/wordprocessingGroup" xmlns:wpi="http://schemas.microsoft.com/office/word/2010/wordprocessingInk" xmlns:wne="http://schemas.microsoft.com/office/word/2006/wordml" xmlns:wps="http://schemas.microsoft.com/office/word/2010/wordprocessingShape" mc:Ignorable="w14 w15 w16se wp14">
   <w:p>
     <w:pPr>
       <w:pStyle w:val="Intestazione"/>
@@ -2089,7 +2227,7 @@
 </file>
 
 <file path=word/numbering.xml><?xml version="1.0" encoding="utf-8"?>
-<w:numbering xmlns:wpc="http://schemas.microsoft.com/office/word/2010/wordprocessingCanvas" xmlns:cx="http://schemas.microsoft.com/office/drawing/2014/chartex" xmlns:cx1="http://schemas.microsoft.com/office/drawing/2015/9/8/chartex" xmlns:cx2="http://schemas.microsoft.com/office/drawing/2015/10/21/chartex" xmlns:cx3="http://schemas.microsoft.com/office/drawing/2016/5/9/chartex" xmlns:cx4="http://schemas.microsoft.com/office/drawing/2016/5/10/chartex" xmlns:cx5="http://schemas.microsoft.com/office/drawing/2016/5/11/chartex" xmlns:cx6="http://schemas.microsoft.com/office/drawing/2016/5/12/chartex" xmlns:cx7="http://schemas.microsoft.com/office/drawing/2016/5/13/chartex" xmlns:cx8="http://schemas.microsoft.com/office/drawing/2016/5/14/chartex" xmlns:mc="http://schemas.openxmlformats.org/markup-compatibility/2006" xmlns:aink="http://schemas.microsoft.com/office/drawing/2016/ink" xmlns:am3d="http://schemas.microsoft.com/office/drawing/2017/model3d" xmlns:o="urn:schemas-microsoft-com:office:office" xmlns:oel="http://schemas.microsoft.com/office/2019/extlst" xmlns:r="http://schemas.openxmlformats.org/officeDocument/2006/relationships" xmlns:m="http://schemas.openxmlformats.org/officeDocument/2006/math" xmlns:v="urn:schemas-microsoft-com:vml" xmlns:wp14="http://schemas.microsoft.com/office/word/2010/wordprocessingDrawing" xmlns:wp="http://schemas.openxmlformats.org/drawingml/2006/wordprocessingDrawing" xmlns:w10="urn:schemas-microsoft-com:office:word" xmlns:w="http://schemas.openxmlformats.org/wordprocessingml/2006/main" xmlns:w14="http://schemas.microsoft.com/office/word/2010/wordml" xmlns:w15="http://schemas.microsoft.com/office/word/2012/wordml" xmlns:w16cex="http://schemas.microsoft.com/office/word/2018/wordml/cex" xmlns:w16cid="http://schemas.microsoft.com/office/word/2016/wordml/cid" xmlns:w16="http://schemas.microsoft.com/office/word/2018/wordml" xmlns:w16sdtdh="http://schemas.microsoft.com/office/word/2020/wordml/sdtdatahash" xmlns:w16se="http://schemas.microsoft.com/office/word/2015/wordml/symex" xmlns:wpg="http://schemas.microsoft.com/office/word/2010/wordprocessingGroup" xmlns:wpi="http://schemas.microsoft.com/office/word/2010/wordprocessingInk" xmlns:wne="http://schemas.microsoft.com/office/word/2006/wordml" xmlns:wps="http://schemas.microsoft.com/office/word/2010/wordprocessingShape" mc:Ignorable="w14 w15 w16se w16cid w16 w16cex w16sdtdh wp14">
+<w:numbering xmlns:wpc="http://schemas.microsoft.com/office/word/2010/wordprocessingCanvas" xmlns:cx="http://schemas.microsoft.com/office/drawing/2014/chartex" xmlns:mc="http://schemas.openxmlformats.org/markup-compatibility/2006" xmlns:o="urn:schemas-microsoft-com:office:office" xmlns:r="http://schemas.openxmlformats.org/officeDocument/2006/relationships" xmlns:m="http://schemas.openxmlformats.org/officeDocument/2006/math" xmlns:v="urn:schemas-microsoft-com:vml" xmlns:wp14="http://schemas.microsoft.com/office/word/2010/wordprocessingDrawing" xmlns:wp="http://schemas.openxmlformats.org/drawingml/2006/wordprocessingDrawing" xmlns:w10="urn:schemas-microsoft-com:office:word" xmlns:w="http://schemas.openxmlformats.org/wordprocessingml/2006/main" xmlns:w14="http://schemas.microsoft.com/office/word/2010/wordml" xmlns:w15="http://schemas.microsoft.com/office/word/2012/wordml" xmlns:w16se="http://schemas.microsoft.com/office/word/2015/wordml/symex" xmlns:wpg="http://schemas.microsoft.com/office/word/2010/wordprocessingGroup" xmlns:wpi="http://schemas.microsoft.com/office/word/2010/wordprocessingInk" xmlns:wne="http://schemas.microsoft.com/office/word/2006/wordml" xmlns:wps="http://schemas.microsoft.com/office/word/2010/wordprocessingShape" mc:Ignorable="w14 w15 w16se wp14">
   <w:abstractNum w:abstractNumId="0" w15:restartNumberingAfterBreak="0">
     <w:nsid w:val="16126538"/>
     <w:multiLevelType w:val="hybridMultilevel"/>
@@ -2522,6 +2660,146 @@
     </w:lvl>
   </w:abstractNum>
   <w:abstractNum w:abstractNumId="4" w15:restartNumberingAfterBreak="0">
+    <w:nsid w:val="455B7989"/>
+    <w:multiLevelType w:val="multilevel"/>
+    <w:tmpl w:val="A54AA22E"/>
+    <w:lvl w:ilvl="0">
+      <w:start w:val="1"/>
+      <w:numFmt w:val="bullet"/>
+      <w:lvlText w:val="-"/>
+      <w:lvlJc w:val="left"/>
+      <w:pPr>
+        <w:ind w:left="720" w:hanging="360"/>
+      </w:pPr>
+      <w:rPr>
+        <w:strike w:val="0"/>
+        <w:dstrike w:val="0"/>
+        <w:u w:val="none"/>
+        <w:effect w:val="none"/>
+      </w:rPr>
+    </w:lvl>
+    <w:lvl w:ilvl="1">
+      <w:start w:val="1"/>
+      <w:numFmt w:val="bullet"/>
+      <w:lvlText w:val="-"/>
+      <w:lvlJc w:val="left"/>
+      <w:pPr>
+        <w:ind w:left="1440" w:hanging="360"/>
+      </w:pPr>
+      <w:rPr>
+        <w:strike w:val="0"/>
+        <w:dstrike w:val="0"/>
+        <w:u w:val="none"/>
+        <w:effect w:val="none"/>
+      </w:rPr>
+    </w:lvl>
+    <w:lvl w:ilvl="2">
+      <w:start w:val="1"/>
+      <w:numFmt w:val="bullet"/>
+      <w:lvlText w:val="-"/>
+      <w:lvlJc w:val="left"/>
+      <w:pPr>
+        <w:ind w:left="2160" w:hanging="360"/>
+      </w:pPr>
+      <w:rPr>
+        <w:strike w:val="0"/>
+        <w:dstrike w:val="0"/>
+        <w:u w:val="none"/>
+        <w:effect w:val="none"/>
+      </w:rPr>
+    </w:lvl>
+    <w:lvl w:ilvl="3">
+      <w:start w:val="1"/>
+      <w:numFmt w:val="bullet"/>
+      <w:lvlText w:val="-"/>
+      <w:lvlJc w:val="left"/>
+      <w:pPr>
+        <w:ind w:left="2880" w:hanging="360"/>
+      </w:pPr>
+      <w:rPr>
+        <w:strike w:val="0"/>
+        <w:dstrike w:val="0"/>
+        <w:u w:val="none"/>
+        <w:effect w:val="none"/>
+      </w:rPr>
+    </w:lvl>
+    <w:lvl w:ilvl="4">
+      <w:start w:val="1"/>
+      <w:numFmt w:val="bullet"/>
+      <w:lvlText w:val="-"/>
+      <w:lvlJc w:val="left"/>
+      <w:pPr>
+        <w:ind w:left="3600" w:hanging="360"/>
+      </w:pPr>
+      <w:rPr>
+        <w:strike w:val="0"/>
+        <w:dstrike w:val="0"/>
+        <w:u w:val="none"/>
+        <w:effect w:val="none"/>
+      </w:rPr>
+    </w:lvl>
+    <w:lvl w:ilvl="5">
+      <w:start w:val="1"/>
+      <w:numFmt w:val="bullet"/>
+      <w:lvlText w:val="-"/>
+      <w:lvlJc w:val="left"/>
+      <w:pPr>
+        <w:ind w:left="4320" w:hanging="360"/>
+      </w:pPr>
+      <w:rPr>
+        <w:strike w:val="0"/>
+        <w:dstrike w:val="0"/>
+        <w:u w:val="none"/>
+        <w:effect w:val="none"/>
+      </w:rPr>
+    </w:lvl>
+    <w:lvl w:ilvl="6">
+      <w:start w:val="1"/>
+      <w:numFmt w:val="bullet"/>
+      <w:lvlText w:val="-"/>
+      <w:lvlJc w:val="left"/>
+      <w:pPr>
+        <w:ind w:left="5040" w:hanging="360"/>
+      </w:pPr>
+      <w:rPr>
+        <w:strike w:val="0"/>
+        <w:dstrike w:val="0"/>
+        <w:u w:val="none"/>
+        <w:effect w:val="none"/>
+      </w:rPr>
+    </w:lvl>
+    <w:lvl w:ilvl="7">
+      <w:start w:val="1"/>
+      <w:numFmt w:val="bullet"/>
+      <w:lvlText w:val="-"/>
+      <w:lvlJc w:val="left"/>
+      <w:pPr>
+        <w:ind w:left="5760" w:hanging="360"/>
+      </w:pPr>
+      <w:rPr>
+        <w:strike w:val="0"/>
+        <w:dstrike w:val="0"/>
+        <w:u w:val="none"/>
+        <w:effect w:val="none"/>
+      </w:rPr>
+    </w:lvl>
+    <w:lvl w:ilvl="8">
+      <w:start w:val="1"/>
+      <w:numFmt w:val="bullet"/>
+      <w:lvlText w:val="-"/>
+      <w:lvlJc w:val="left"/>
+      <w:pPr>
+        <w:ind w:left="6480" w:hanging="360"/>
+      </w:pPr>
+      <w:rPr>
+        <w:strike w:val="0"/>
+        <w:dstrike w:val="0"/>
+        <w:u w:val="none"/>
+        <w:effect w:val="none"/>
+      </w:rPr>
+    </w:lvl>
+  </w:abstractNum>
+  <w:abstractNum w:abstractNumId="5" w15:restartNumberingAfterBreak="0">
     <w:nsid w:val="456335B0"/>
     <w:multiLevelType w:val="hybridMultilevel"/>
     <w:tmpl w:val="BDF2A542"/>
@@ -2634,7 +2912,7 @@
       </w:rPr>
     </w:lvl>
   </w:abstractNum>
-  <w:abstractNum w:abstractNumId="5" w15:restartNumberingAfterBreak="0">
+  <w:abstractNum w:abstractNumId="6" w15:restartNumberingAfterBreak="0">
     <w:nsid w:val="527A4858"/>
     <w:multiLevelType w:val="hybridMultilevel"/>
     <w:tmpl w:val="EDB03F82"/>
@@ -2747,7 +3025,7 @@
       </w:rPr>
     </w:lvl>
   </w:abstractNum>
-  <w:abstractNum w:abstractNumId="6" w15:restartNumberingAfterBreak="0">
+  <w:abstractNum w:abstractNumId="7" w15:restartNumberingAfterBreak="0">
     <w:nsid w:val="5DB701C3"/>
     <w:multiLevelType w:val="multilevel"/>
     <w:tmpl w:val="8886F79C"/>
@@ -2860,7 +3138,7 @@
       </w:rPr>
     </w:lvl>
   </w:abstractNum>
-  <w:abstractNum w:abstractNumId="7" w15:restartNumberingAfterBreak="0">
+  <w:abstractNum w:abstractNumId="8" w15:restartNumberingAfterBreak="0">
     <w:nsid w:val="5E006D6D"/>
     <w:multiLevelType w:val="hybridMultilevel"/>
     <w:tmpl w:val="BFD8517A"/>
@@ -2952,7 +3230,7 @@
       </w:pPr>
     </w:lvl>
   </w:abstractNum>
-  <w:abstractNum w:abstractNumId="8" w15:restartNumberingAfterBreak="0">
+  <w:abstractNum w:abstractNumId="9" w15:restartNumberingAfterBreak="0">
     <w:nsid w:val="6E1E50B4"/>
     <w:multiLevelType w:val="hybridMultilevel"/>
     <w:tmpl w:val="9C2E3CF8"/>
@@ -3065,7 +3343,7 @@
       </w:rPr>
     </w:lvl>
   </w:abstractNum>
-  <w:abstractNum w:abstractNumId="9" w15:restartNumberingAfterBreak="0">
+  <w:abstractNum w:abstractNumId="10" w15:restartNumberingAfterBreak="0">
     <w:nsid w:val="71B2789E"/>
     <w:multiLevelType w:val="hybridMultilevel"/>
     <w:tmpl w:val="AF1A0D54"/>
@@ -3157,7 +3435,7 @@
       </w:pPr>
     </w:lvl>
   </w:abstractNum>
-  <w:abstractNum w:abstractNumId="10" w15:restartNumberingAfterBreak="0">
+  <w:abstractNum w:abstractNumId="11" w15:restartNumberingAfterBreak="0">
     <w:nsid w:val="7B5C4D93"/>
     <w:multiLevelType w:val="hybridMultilevel"/>
     <w:tmpl w:val="50125812"/>
@@ -3249,44 +3527,56 @@
       </w:pPr>
     </w:lvl>
   </w:abstractNum>
-  <w:num w:numId="1" w16cid:durableId="138113578">
+  <w:num w:numId="1">
     <w:abstractNumId w:val="1"/>
   </w:num>
-  <w:num w:numId="2" w16cid:durableId="2103378206">
+  <w:num w:numId="2">
+    <w:abstractNumId w:val="7"/>
+  </w:num>
+  <w:num w:numId="3">
+    <w:abstractNumId w:val="3"/>
+  </w:num>
+  <w:num w:numId="4">
+    <w:abstractNumId w:val="5"/>
+  </w:num>
+  <w:num w:numId="5">
+    <w:abstractNumId w:val="2"/>
+  </w:num>
+  <w:num w:numId="6">
+    <w:abstractNumId w:val="10"/>
+  </w:num>
+  <w:num w:numId="7">
+    <w:abstractNumId w:val="8"/>
+  </w:num>
+  <w:num w:numId="8">
+    <w:abstractNumId w:val="11"/>
+  </w:num>
+  <w:num w:numId="9">
+    <w:abstractNumId w:val="0"/>
+  </w:num>
+  <w:num w:numId="10">
     <w:abstractNumId w:val="6"/>
   </w:num>
-  <w:num w:numId="3" w16cid:durableId="373582972">
-    <w:abstractNumId w:val="3"/>
-  </w:num>
-  <w:num w:numId="4" w16cid:durableId="116993098">
-    <w:abstractNumId w:val="4"/>
-  </w:num>
-  <w:num w:numId="5" w16cid:durableId="87238231">
-    <w:abstractNumId w:val="2"/>
-  </w:num>
-  <w:num w:numId="6" w16cid:durableId="600719510">
+  <w:num w:numId="11">
     <w:abstractNumId w:val="9"/>
   </w:num>
-  <w:num w:numId="7" w16cid:durableId="300960796">
-    <w:abstractNumId w:val="7"/>
-  </w:num>
-  <w:num w:numId="8" w16cid:durableId="477304471">
-    <w:abstractNumId w:val="10"/>
-  </w:num>
-  <w:num w:numId="9" w16cid:durableId="1446385999">
-    <w:abstractNumId w:val="0"/>
-  </w:num>
-  <w:num w:numId="10" w16cid:durableId="2026788407">
-    <w:abstractNumId w:val="5"/>
-  </w:num>
-  <w:num w:numId="11" w16cid:durableId="1001738241">
-    <w:abstractNumId w:val="8"/>
+  <w:num w:numId="12">
+    <w:abstractNumId w:val="4"/>
+    <w:lvlOverride w:ilvl="0"/>
+    <w:lvlOverride w:ilvl="1"/>
+    <w:lvlOverride w:ilvl="2"/>
+    <w:lvlOverride w:ilvl="3"/>
+    <w:lvlOverride w:ilvl="4"/>
+    <w:lvlOverride w:ilvl="5"/>
+    <w:lvlOverride w:ilvl="6"/>
+    <w:lvlOverride w:ilvl="7"/>
+    <w:lvlOverride w:ilvl="8"/>
   </w:num>
 </w:numbering>
 </file>
 
 <file path=word/styles.xml><?xml version="1.0" encoding="utf-8"?>
-<w:styles xmlns:mc="http://schemas.openxmlformats.org/markup-compatibility/2006" xmlns:r="http://schemas.openxmlformats.org/officeDocument/2006/relationships" xmlns:w="http://schemas.openxmlformats.org/wordprocessingml/2006/main" xmlns:w14="http://schemas.microsoft.com/office/word/2010/wordml" xmlns:w15="http://schemas.microsoft.com/office/word/2012/wordml" xmlns:w16cex="http://schemas.microsoft.com/office/word/2018/wordml/cex" xmlns:w16cid="http://schemas.microsoft.com/office/word/2016/wordml/cid" xmlns:w16="http://schemas.microsoft.com/office/word/2018/wordml" xmlns:w16sdtdh="http://schemas.microsoft.com/office/word/2020/wordml/sdtdatahash" xmlns:w16se="http://schemas.microsoft.com/office/word/2015/wordml/symex" mc:Ignorable="w14 w15 w16se w16cid w16 w16cex w16sdtdh">
+<w:styles xmlns:mc="http://schemas.openxmlformats.org/markup-compatibility/2006" xmlns:r="http://schemas.openxmlformats.org/officeDocument/2006/relationships" xmlns:w="http://schemas.openxmlformats.org/wordprocessingml/2006/main" xmlns:w14="http://schemas.microsoft.com/office/word/2010/wordml" xmlns:w15="http://schemas.microsoft.com/office/word/2012/wordml" xmlns:w16se="http://schemas.microsoft.com/office/word/2015/wordml/symex" mc:Ignorable="w14 w15 w16se">
   <w:docDefaults>
     <w:rPrDefault>
       <w:rPr>
@@ -3302,7 +3592,7 @@
       </w:pPr>
     </w:pPrDefault>
   </w:docDefaults>
-  <w:latentStyles w:defLockedState="0" w:defUIPriority="99" w:defSemiHidden="0" w:defUnhideWhenUsed="0" w:defQFormat="0" w:count="376">
+  <w:latentStyles w:defLockedState="0" w:defUIPriority="99" w:defSemiHidden="0" w:defUnhideWhenUsed="0" w:defQFormat="0" w:count="371">
     <w:lsdException w:name="Normal" w:uiPriority="0" w:qFormat="1"/>
     <w:lsdException w:name="heading 1" w:uiPriority="9" w:qFormat="1"/>
     <w:lsdException w:name="heading 2" w:semiHidden="1" w:uiPriority="9" w:unhideWhenUsed="1" w:qFormat="1"/>
@@ -3674,11 +3964,6 @@
     <w:lsdException w:name="List Table 5 Dark Accent 6" w:uiPriority="50"/>
     <w:lsdException w:name="List Table 6 Colorful Accent 6" w:uiPriority="51"/>
     <w:lsdException w:name="List Table 7 Colorful Accent 6" w:uiPriority="52"/>
-    <w:lsdException w:name="Mention" w:semiHidden="1" w:unhideWhenUsed="1"/>
-    <w:lsdException w:name="Smart Hyperlink" w:semiHidden="1" w:unhideWhenUsed="1"/>
-    <w:lsdException w:name="Hashtag" w:semiHidden="1" w:unhideWhenUsed="1"/>
-    <w:lsdException w:name="Unresolved Mention" w:semiHidden="1" w:unhideWhenUsed="1"/>
-    <w:lsdException w:name="Smart Link" w:semiHidden="1" w:unhideWhenUsed="1"/>
   </w:latentStyles>
   <w:style w:type="paragraph" w:default="1" w:styleId="Normale">
     <w:name w:val="Normal"/>
@@ -4114,7 +4399,7 @@
 </file>
 
 <file path=customXml/itemProps1.xml><?xml version="1.0" encoding="utf-8"?>
-<ds:datastoreItem xmlns:ds="http://schemas.openxmlformats.org/officeDocument/2006/customXml" ds:itemID="{E6056CB3-2166-43B6-B01B-70508D48FDC7}">
+<ds:datastoreItem xmlns:ds="http://schemas.openxmlformats.org/officeDocument/2006/customXml" ds:itemID="{4AD9FE7C-AA0E-4D48-AC60-785905F3D2A8}">
   <ds:schemaRefs>
     <ds:schemaRef ds:uri="http://schemas.openxmlformats.org/officeDocument/2006/bibliography"/>
   </ds:schemaRefs>

</xml_diff>

<commit_message>
Documento con Tabella - L
</commit_message>
<xml_diff>
--- a/documento_di_progetto.docx
+++ b/documento_di_progetto.docx
@@ -320,6 +320,247 @@
           <w:szCs w:val="36"/>
         </w:rPr>
       </w:pPr>
+    </w:p>
+    <w:tbl>
+      <w:tblPr>
+        <w:tblpPr w:leftFromText="141" w:rightFromText="141" w:vertAnchor="text" w:horzAnchor="margin" w:tblpY="2074"/>
+        <w:tblW w:w="9627" w:type="dxa"/>
+        <w:tblBorders>
+          <w:top w:val="single" w:sz="4" w:space="0" w:color="000000"/>
+          <w:left w:val="single" w:sz="4" w:space="0" w:color="000000"/>
+          <w:bottom w:val="single" w:sz="4" w:space="0" w:color="000000"/>
+          <w:right w:val="single" w:sz="4" w:space="0" w:color="000000"/>
+          <w:insideH w:val="single" w:sz="4" w:space="0" w:color="000000"/>
+          <w:insideV w:val="single" w:sz="4" w:space="0" w:color="000000"/>
+        </w:tblBorders>
+        <w:tblLayout w:type="fixed"/>
+        <w:tblLook w:val="0000" w:firstRow="0" w:lastRow="0" w:firstColumn="0" w:lastColumn="0" w:noHBand="0" w:noVBand="0"/>
+      </w:tblPr>
+      <w:tblGrid>
+        <w:gridCol w:w="1873"/>
+        <w:gridCol w:w="3651"/>
+        <w:gridCol w:w="1160"/>
+        <w:gridCol w:w="2943"/>
+      </w:tblGrid>
+      <w:tr>
+        <w:trPr>
+          <w:trHeight w:val="469"/>
+        </w:trPr>
+        <w:tc>
+          <w:tcPr>
+            <w:tcW w:w="1873" w:type="dxa"/>
+            <w:tcBorders>
+              <w:top w:val="single" w:sz="4" w:space="0" w:color="000000"/>
+              <w:bottom w:val="single" w:sz="4" w:space="0" w:color="000000"/>
+            </w:tcBorders>
+            <w:shd w:val="clear" w:color="auto" w:fill="C00000"/>
+            <w:vAlign w:val="center"/>
+          </w:tcPr>
+          <w:p>
+            <w:pPr>
+              <w:spacing w:line="240" w:lineRule="auto"/>
+              <w:jc w:val="left"/>
+              <w:rPr>
+                <w:color w:val="FFFFFF"/>
+                <w:lang w:eastAsia="ja-JP"/>
+              </w:rPr>
+            </w:pPr>
+            <w:r>
+              <w:rPr>
+                <w:color w:val="FFFFFF"/>
+                <w:lang w:eastAsia="ja-JP"/>
+              </w:rPr>
+              <w:t xml:space="preserve">Doc. </w:t>
+            </w:r>
+            <w:proofErr w:type="spellStart"/>
+            <w:r>
+              <w:rPr>
+                <w:color w:val="FFFFFF"/>
+                <w:sz w:val="20"/>
+                <w:szCs w:val="20"/>
+                <w:lang w:eastAsia="ja-JP"/>
+              </w:rPr>
+              <w:t>Name</w:t>
+            </w:r>
+            <w:proofErr w:type="spellEnd"/>
+          </w:p>
+        </w:tc>
+        <w:tc>
+          <w:tcPr>
+            <w:tcW w:w="3651" w:type="dxa"/>
+            <w:tcBorders>
+              <w:top w:val="single" w:sz="4" w:space="0" w:color="000000"/>
+              <w:bottom w:val="single" w:sz="4" w:space="0" w:color="000000"/>
+            </w:tcBorders>
+            <w:shd w:val="clear" w:color="auto" w:fill="auto"/>
+            <w:vAlign w:val="center"/>
+          </w:tcPr>
+          <w:p>
+            <w:pPr>
+              <w:widowControl w:val="0"/>
+              <w:spacing w:line="240" w:lineRule="auto"/>
+              <w:jc w:val="left"/>
+              <w:rPr>
+                <w:lang w:eastAsia="ja-JP"/>
+              </w:rPr>
+            </w:pPr>
+            <w:r>
+              <w:rPr>
+                <w:lang w:eastAsia="ja-JP"/>
+              </w:rPr>
+              <w:t>D1 YINC</w:t>
+            </w:r>
+            <w:bookmarkStart w:id="0" w:name="_GoBack"/>
+            <w:bookmarkEnd w:id="0"/>
+            <w:r>
+              <w:rPr>
+                <w:lang w:eastAsia="ja-JP"/>
+              </w:rPr>
+              <w:t>O Analisi Requisiti</w:t>
+            </w:r>
+          </w:p>
+        </w:tc>
+        <w:tc>
+          <w:tcPr>
+            <w:tcW w:w="1160" w:type="dxa"/>
+            <w:tcBorders>
+              <w:top w:val="single" w:sz="4" w:space="0" w:color="000000"/>
+              <w:bottom w:val="single" w:sz="4" w:space="0" w:color="000000"/>
+            </w:tcBorders>
+            <w:shd w:val="clear" w:color="auto" w:fill="C00000"/>
+            <w:vAlign w:val="center"/>
+          </w:tcPr>
+          <w:p>
+            <w:pPr>
+              <w:spacing w:line="240" w:lineRule="auto"/>
+              <w:jc w:val="left"/>
+              <w:rPr>
+                <w:color w:val="FFFFFF"/>
+                <w:lang w:eastAsia="ja-JP"/>
+              </w:rPr>
+            </w:pPr>
+            <w:r>
+              <w:rPr>
+                <w:color w:val="FFFFFF"/>
+                <w:lang w:eastAsia="ja-JP"/>
+              </w:rPr>
+              <w:t xml:space="preserve">Doc. </w:t>
+            </w:r>
+            <w:proofErr w:type="spellStart"/>
+            <w:r>
+              <w:rPr>
+                <w:color w:val="FFFFFF"/>
+                <w:lang w:eastAsia="ja-JP"/>
+              </w:rPr>
+              <w:t>Number</w:t>
+            </w:r>
+            <w:proofErr w:type="spellEnd"/>
+          </w:p>
+        </w:tc>
+        <w:tc>
+          <w:tcPr>
+            <w:tcW w:w="2942" w:type="dxa"/>
+            <w:tcBorders>
+              <w:top w:val="single" w:sz="4" w:space="0" w:color="000000"/>
+              <w:bottom w:val="single" w:sz="4" w:space="0" w:color="000000"/>
+            </w:tcBorders>
+            <w:vAlign w:val="center"/>
+          </w:tcPr>
+          <w:p>
+            <w:pPr>
+              <w:spacing w:line="240" w:lineRule="auto"/>
+              <w:jc w:val="left"/>
+              <w:rPr>
+                <w:lang w:eastAsia="ja-JP"/>
+              </w:rPr>
+            </w:pPr>
+            <w:proofErr w:type="spellStart"/>
+            <w:r>
+              <w:rPr>
+                <w:lang w:eastAsia="ja-JP"/>
+              </w:rPr>
+              <w:t>Rev</w:t>
+            </w:r>
+            <w:proofErr w:type="spellEnd"/>
+            <w:r>
+              <w:rPr>
+                <w:lang w:eastAsia="ja-JP"/>
+              </w:rPr>
+              <w:t xml:space="preserve"> 0.1</w:t>
+            </w:r>
+          </w:p>
+        </w:tc>
+      </w:tr>
+      <w:tr>
+        <w:trPr>
+          <w:trHeight w:val="469"/>
+        </w:trPr>
+        <w:tc>
+          <w:tcPr>
+            <w:tcW w:w="1873" w:type="dxa"/>
+            <w:tcBorders>
+              <w:bottom w:val="single" w:sz="4" w:space="0" w:color="000000"/>
+            </w:tcBorders>
+            <w:shd w:val="clear" w:color="auto" w:fill="C00000"/>
+            <w:vAlign w:val="center"/>
+          </w:tcPr>
+          <w:p>
+            <w:pPr>
+              <w:spacing w:line="240" w:lineRule="auto"/>
+              <w:jc w:val="left"/>
+              <w:rPr>
+                <w:color w:val="FFFFFF"/>
+                <w:lang w:eastAsia="ja-JP"/>
+              </w:rPr>
+            </w:pPr>
+            <w:proofErr w:type="spellStart"/>
+            <w:r>
+              <w:rPr>
+                <w:color w:val="FFFFFF"/>
+                <w:lang w:eastAsia="ja-JP"/>
+              </w:rPr>
+              <w:t>Description</w:t>
+            </w:r>
+            <w:proofErr w:type="spellEnd"/>
+          </w:p>
+        </w:tc>
+        <w:tc>
+          <w:tcPr>
+            <w:tcW w:w="7754" w:type="dxa"/>
+            <w:gridSpan w:val="3"/>
+            <w:vAlign w:val="center"/>
+          </w:tcPr>
+          <w:p>
+            <w:pPr>
+              <w:spacing w:line="240" w:lineRule="auto"/>
+              <w:jc w:val="left"/>
+              <w:rPr>
+                <w:lang w:eastAsia="ja-JP"/>
+              </w:rPr>
+            </w:pPr>
+            <w:r>
+              <w:rPr>
+                <w:lang w:eastAsia="ja-JP"/>
+              </w:rPr>
+              <w:t>Documento di analisi dei requisiti funzionali, non funzionali, front-end e back-end</w:t>
+            </w:r>
+          </w:p>
+        </w:tc>
+      </w:tr>
+    </w:tbl>
+    <w:p>
+      <w:pPr>
+        <w:spacing w:after="160" w:line="259" w:lineRule="auto"/>
+        <w:jc w:val="left"/>
+        <w:rPr>
+          <w:rFonts w:asciiTheme="majorHAnsi" w:hAnsiTheme="majorHAnsi"/>
+          <w:b/>
+          <w:bCs/>
+          <w:color w:val="000000" w:themeColor="text1"/>
+          <w:sz w:val="36"/>
+          <w:szCs w:val="36"/>
+        </w:rPr>
+      </w:pPr>
       <w:r>
         <w:rPr>
           <w:rFonts w:asciiTheme="majorHAnsi" w:hAnsiTheme="majorHAnsi"/>
@@ -962,17 +1203,7 @@
           <w:sz w:val="28"/>
           <w:szCs w:val="28"/>
         </w:rPr>
-        <w:t>mascotte, la qu</w:t>
-      </w:r>
-      <w:bookmarkStart w:id="0" w:name="_GoBack"/>
-      <w:bookmarkEnd w:id="0"/>
-      <w:r>
-        <w:rPr>
-          <w:rFonts w:asciiTheme="minorHAnsi" w:hAnsiTheme="minorHAnsi" w:cs="Aharoni"/>
-          <w:sz w:val="28"/>
-          <w:szCs w:val="28"/>
-        </w:rPr>
-        <w:t>ale</w:t>
+        <w:t>mascotte, la quale</w:t>
       </w:r>
       <w:r>
         <w:rPr>
@@ -2167,7 +2398,7 @@
         <w:sz w:val="28"/>
         <w:szCs w:val="28"/>
       </w:rPr>
-      <w:t>3</w:t>
+      <w:t>4</w:t>
     </w:r>
     <w:r>
       <w:rPr>
@@ -3562,15 +3793,6 @@
   </w:num>
   <w:num w:numId="12">
     <w:abstractNumId w:val="4"/>
-    <w:lvlOverride w:ilvl="0"/>
-    <w:lvlOverride w:ilvl="1"/>
-    <w:lvlOverride w:ilvl="2"/>
-    <w:lvlOverride w:ilvl="3"/>
-    <w:lvlOverride w:ilvl="4"/>
-    <w:lvlOverride w:ilvl="5"/>
-    <w:lvlOverride w:ilvl="6"/>
-    <w:lvlOverride w:ilvl="7"/>
-    <w:lvlOverride w:ilvl="8"/>
   </w:num>
 </w:numbering>
 </file>
@@ -4399,7 +4621,7 @@
 </file>
 
 <file path=customXml/itemProps1.xml><?xml version="1.0" encoding="utf-8"?>
-<ds:datastoreItem xmlns:ds="http://schemas.openxmlformats.org/officeDocument/2006/customXml" ds:itemID="{4AD9FE7C-AA0E-4D48-AC60-785905F3D2A8}">
+<ds:datastoreItem xmlns:ds="http://schemas.openxmlformats.org/officeDocument/2006/customXml" ds:itemID="{C405D26D-5860-4D3D-BC87-9FD35CE8115F}">
   <ds:schemaRefs>
     <ds:schemaRef ds:uri="http://schemas.openxmlformats.org/officeDocument/2006/bibliography"/>
   </ds:schemaRefs>

</xml_diff>